<commit_message>
changes in project architecture
</commit_message>
<xml_diff>
--- a/SOEN6441_Project/Documents/Project Architecture.docx
+++ b/SOEN6441_Project/Documents/Project Architecture.docx
@@ -38,14 +38,12 @@
       <w:r>
         <w:rPr>
           <w:noProof/>
-          <w:sz w:val="16"/>
-          <w:szCs w:val="16"/>
         </w:rPr>
         <w:drawing>
-          <wp:inline distT="0" distB="0" distL="0" distR="0" wp14:anchorId="6204382D" wp14:editId="67CF4FAD">
-            <wp:extent cx="5943600" cy="3922395"/>
-            <wp:effectExtent l="0" t="0" r="0" b="1905"/>
-            <wp:docPr id="2" name="Picture 2"/>
+          <wp:inline distT="0" distB="0" distL="0" distR="0" wp14:anchorId="7F116DA2" wp14:editId="093FCF1B">
+            <wp:extent cx="5943600" cy="3912235"/>
+            <wp:effectExtent l="0" t="0" r="0" b="0"/>
+            <wp:docPr id="10" name="Picture 10"/>
             <wp:cNvGraphicFramePr>
               <a:graphicFrameLocks xmlns:a="http://schemas.openxmlformats.org/drawingml/2006/main" noChangeAspect="1"/>
             </wp:cNvGraphicFramePr>
@@ -53,7 +51,7 @@
               <a:graphicData uri="http://schemas.openxmlformats.org/drawingml/2006/picture">
                 <pic:pic xmlns:pic="http://schemas.openxmlformats.org/drawingml/2006/picture">
                   <pic:nvPicPr>
-                    <pic:cNvPr id="0" name="Picture 1"/>
+                    <pic:cNvPr id="0" name="Picture 6"/>
                     <pic:cNvPicPr>
                       <a:picLocks noChangeAspect="1" noChangeArrowheads="1"/>
                     </pic:cNvPicPr>
@@ -74,7 +72,7 @@
                   <pic:spPr bwMode="auto">
                     <a:xfrm>
                       <a:off x="0" y="0"/>
-                      <a:ext cx="5943600" cy="3922395"/>
+                      <a:ext cx="5943600" cy="3912235"/>
                     </a:xfrm>
                     <a:prstGeom prst="rect">
                       <a:avLst/>
@@ -90,6 +88,8 @@
           </wp:inline>
         </w:drawing>
       </w:r>
+      <w:bookmarkStart w:id="0" w:name="_GoBack"/>
+      <w:bookmarkEnd w:id="0"/>
     </w:p>
     <w:p>
       <w:pPr>
@@ -392,10 +392,7 @@
         </w:rPr>
       </w:pPr>
       <w:r>
-        <w:t xml:space="preserve">MainMenuScreen: Main Menu screen show the option to </w:t>
-      </w:r>
-      <w:r>
-        <w:t>create new map or edit a</w:t>
+        <w:t>MainMenuScreen: Main Menu screen show the option to create new map or edit a</w:t>
       </w:r>
       <w:r>
         <w:t>n</w:t>
@@ -1244,13 +1241,7 @@
         <w:rPr>
           <w:b/>
         </w:rPr>
-        <w:t>:</w:t>
-      </w:r>
-      <w:r>
-        <w:rPr>
-          <w:b/>
-        </w:rPr>
-        <w:t xml:space="preserve"> </w:t>
+        <w:t xml:space="preserve">: </w:t>
       </w:r>
       <w:r>
         <w:t xml:space="preserve">It has getter and setter method regarding </w:t>
@@ -1286,13 +1277,7 @@
         <w:rPr>
           <w:b/>
         </w:rPr>
-        <w:t>:</w:t>
-      </w:r>
-      <w:r>
-        <w:rPr>
-          <w:b/>
-        </w:rPr>
-        <w:t xml:space="preserve"> </w:t>
+        <w:t xml:space="preserve">: </w:t>
       </w:r>
       <w:r>
         <w:t xml:space="preserve">It has getter and setter method regarding </w:t>
@@ -1343,13 +1328,7 @@
         <w:rPr>
           <w:b/>
         </w:rPr>
-        <w:t>:</w:t>
-      </w:r>
-      <w:r>
-        <w:rPr>
-          <w:b/>
-        </w:rPr>
-        <w:t xml:space="preserve"> </w:t>
+        <w:t xml:space="preserve">: </w:t>
       </w:r>
       <w:r>
         <w:t xml:space="preserve">It has getter and setter method regarding </w:t>
@@ -1388,13 +1367,7 @@
         <w:rPr>
           <w:b/>
         </w:rPr>
-        <w:t>:</w:t>
-      </w:r>
-      <w:r>
-        <w:rPr>
-          <w:b/>
-        </w:rPr>
-        <w:t xml:space="preserve"> </w:t>
+        <w:t xml:space="preserve">: </w:t>
       </w:r>
       <w:r>
         <w:t xml:space="preserve">It has getter and setter method regarding </w:t>
@@ -1572,10 +1545,7 @@
         <w:t xml:space="preserve">Utilities: </w:t>
       </w:r>
       <w:r>
-        <w:t>Utilities</w:t>
-      </w:r>
-      <w:r>
-        <w:t xml:space="preserve"> are the some of the helper classes which we have made which will be used throughout the various View. We can also say things which are repetitive can be wrote here and can be used back by any view or controller.</w:t>
+        <w:t>Utilities are the some of the helper classes which we have made which will be used throughout the various View. We can also say things which are repetitive can be wrote here and can be used back by any view or controller.</w:t>
       </w:r>
     </w:p>
     <w:p>
@@ -1674,7 +1644,6 @@
         </w:rPr>
         <w:t xml:space="preserve"> </w:t>
       </w:r>
-      <w:bookmarkStart w:id="0" w:name="_GoBack"/>
       <w:r>
         <w:t xml:space="preserve">We are doing API documentation </w:t>
       </w:r>
@@ -1682,7 +1651,6 @@
         <w:t>which will be there in folder using tags which are taught in class.</w:t>
       </w:r>
     </w:p>
-    <w:bookmarkEnd w:id="0"/>
     <w:p>
       <w:pPr>
         <w:rPr>

</xml_diff>

<commit_message>
Project Architecture file updated with card and attack documentation
</commit_message>
<xml_diff>
--- a/SOEN6441_Project/Documents/Project Architecture.docx
+++ b/SOEN6441_Project/Documents/Project Architecture.docx
@@ -40,10 +40,10 @@
           <w:noProof/>
         </w:rPr>
         <w:drawing>
-          <wp:inline distT="0" distB="0" distL="0" distR="0" wp14:anchorId="7F116DA2" wp14:editId="093FCF1B">
-            <wp:extent cx="5943600" cy="3912235"/>
-            <wp:effectExtent l="0" t="0" r="0" b="0"/>
-            <wp:docPr id="10" name="Picture 10"/>
+          <wp:inline distT="0" distB="0" distL="0" distR="0" wp14:anchorId="39A4A3EC" wp14:editId="08FBF4B9">
+            <wp:extent cx="5943600" cy="4276725"/>
+            <wp:effectExtent l="0" t="0" r="0" b="9525"/>
+            <wp:docPr id="2" name="Picture 2"/>
             <wp:cNvGraphicFramePr>
               <a:graphicFrameLocks xmlns:a="http://schemas.openxmlformats.org/drawingml/2006/main" noChangeAspect="1"/>
             </wp:cNvGraphicFramePr>
@@ -51,7 +51,7 @@
               <a:graphicData uri="http://schemas.openxmlformats.org/drawingml/2006/picture">
                 <pic:pic xmlns:pic="http://schemas.openxmlformats.org/drawingml/2006/picture">
                   <pic:nvPicPr>
-                    <pic:cNvPr id="0" name="Picture 6"/>
+                    <pic:cNvPr id="0" name="Picture 1"/>
                     <pic:cNvPicPr>
                       <a:picLocks noChangeAspect="1" noChangeArrowheads="1"/>
                     </pic:cNvPicPr>
@@ -72,7 +72,7 @@
                   <pic:spPr bwMode="auto">
                     <a:xfrm>
                       <a:off x="0" y="0"/>
-                      <a:ext cx="5943600" cy="3912235"/>
+                      <a:ext cx="5943600" cy="4276725"/>
                     </a:xfrm>
                     <a:prstGeom prst="rect">
                       <a:avLst/>
@@ -88,8 +88,6 @@
           </wp:inline>
         </w:drawing>
       </w:r>
-      <w:bookmarkStart w:id="0" w:name="_GoBack"/>
-      <w:bookmarkEnd w:id="0"/>
     </w:p>
     <w:p>
       <w:pPr>
@@ -287,7 +285,6 @@
         </w:rPr>
       </w:pPr>
       <w:r>
-        <w:lastRenderedPageBreak/>
         <w:t>1)</w:t>
       </w:r>
       <w:r>
@@ -461,6 +458,7 @@
           <w:sz w:val="16"/>
           <w:szCs w:val="16"/>
         </w:rPr>
+        <w:lastRenderedPageBreak/>
         <w:t xml:space="preserve">                                                                 </w:t>
       </w:r>
       <w:r>
@@ -487,7 +485,6 @@
     <w:p/>
     <w:p>
       <w:r>
-        <w:lastRenderedPageBreak/>
         <w:t>2)PlayNewGameView: Play new game is the scree</w:t>
       </w:r>
       <w:r>
@@ -549,7 +546,8 @@
         </w:rPr>
         <w:t xml:space="preserve"> </w:t>
       </w:r>
-      <w:proofErr w:type="gramStart"/>
+      <w:bookmarkStart w:id="0" w:name="_GoBack"/>
+      <w:bookmarkEnd w:id="0"/>
       <w:r>
         <w:rPr>
           <w:rFonts w:ascii="Arial" w:hAnsi="Arial" w:cs="Arial"/>
@@ -561,19 +559,8 @@
         <w:t xml:space="preserve">&amp; </w:t>
       </w:r>
       <w:r>
-        <w:t xml:space="preserve"> </w:t>
-      </w:r>
-      <w:r>
-        <w:rPr>
-          <w:rFonts w:ascii="Arial" w:hAnsi="Arial" w:cs="Arial"/>
-          <w:b/>
-          <w:i/>
-          <w:sz w:val="16"/>
-          <w:szCs w:val="16"/>
-        </w:rPr>
         <w:t>Fig</w:t>
       </w:r>
-      <w:proofErr w:type="gramEnd"/>
       <w:r>
         <w:rPr>
           <w:rFonts w:ascii="Arial" w:hAnsi="Arial" w:cs="Arial"/>
@@ -676,6 +663,7 @@
         <w:rPr>
           <w:noProof/>
         </w:rPr>
+        <w:lastRenderedPageBreak/>
         <w:drawing>
           <wp:inline distT="0" distB="0" distL="0" distR="0" wp14:anchorId="5BA33149" wp14:editId="483ADC9D">
             <wp:extent cx="3903785" cy="3238557"/>
@@ -749,80 +737,80 @@
     </w:p>
     <w:p>
       <w:r>
+        <w:t>3)</w:t>
+      </w:r>
+      <w:r>
+        <w:t xml:space="preserve"> </w:t>
+      </w:r>
+      <w:r>
+        <w:t xml:space="preserve">Game Window Screen View: It has a continent and country tree on the </w:t>
+      </w:r>
+      <w:r>
+        <w:t>left-hand</w:t>
+      </w:r>
+      <w:r>
+        <w:t xml:space="preserve"> side and on the </w:t>
+      </w:r>
+      <w:r>
+        <w:t>right-hand</w:t>
+      </w:r>
+      <w:r>
+        <w:t xml:space="preserve"> side it </w:t>
+      </w:r>
+      <w:r>
+        <w:t>shows</w:t>
+      </w:r>
+      <w:r>
+        <w:t xml:space="preserve"> country by country matrix which represents N &amp; Y in which Y represents that countries are neighbor of each other and N represents Countries are not adjacent to each other and are far away from each other</w:t>
+      </w:r>
+    </w:p>
+    <w:p>
+      <w:r>
+        <w:t xml:space="preserve">The startup phase explains the no of players in which counties are allocated randomly based on round robin </w:t>
+      </w:r>
+      <w:r>
+        <w:t>fashion</w:t>
+      </w:r>
+      <w:r>
+        <w:t xml:space="preserve">. And on the </w:t>
+      </w:r>
+      <w:r>
+        <w:t>right-hand</w:t>
+      </w:r>
+      <w:r>
+        <w:t xml:space="preserve"> side shows the </w:t>
+      </w:r>
+      <w:r>
+        <w:t>player w.r.t count</w:t>
+      </w:r>
+      <w:r>
+        <w:t xml:space="preserve"> of the </w:t>
+      </w:r>
+      <w:r>
+        <w:t xml:space="preserve">countries. As shown in </w:t>
+      </w:r>
+      <w:r>
+        <w:rPr>
+          <w:rFonts w:ascii="Arial" w:hAnsi="Arial" w:cs="Arial"/>
+          <w:b/>
+          <w:i/>
+          <w:sz w:val="16"/>
+          <w:szCs w:val="16"/>
+        </w:rPr>
+        <w:t>fig no -6</w:t>
+      </w:r>
+    </w:p>
+    <w:p>
+      <w:r>
+        <w:rPr>
+          <w:noProof/>
+        </w:rPr>
         <w:lastRenderedPageBreak/>
-        <w:t>3)</w:t>
-      </w:r>
-      <w:r>
-        <w:t xml:space="preserve"> </w:t>
-      </w:r>
-      <w:r>
-        <w:t xml:space="preserve">Game Window Screen View: It has a continent and country tree on the </w:t>
-      </w:r>
-      <w:r>
-        <w:t>left-hand</w:t>
-      </w:r>
-      <w:r>
-        <w:t xml:space="preserve"> side and on the </w:t>
-      </w:r>
-      <w:r>
-        <w:t>right-hand</w:t>
-      </w:r>
-      <w:r>
-        <w:t xml:space="preserve"> side it </w:t>
-      </w:r>
-      <w:r>
-        <w:t>shows</w:t>
-      </w:r>
-      <w:r>
-        <w:t xml:space="preserve"> country by country matrix which represents N &amp; Y in which Y represents that countries are neighbor of each other and N represents Countries are not adjacent to each other and are far away from each other</w:t>
-      </w:r>
-    </w:p>
-    <w:p>
-      <w:r>
-        <w:t xml:space="preserve">The startup phase explains the no of players in which counties are allocated randomly based on round robin </w:t>
-      </w:r>
-      <w:r>
-        <w:t>fashion</w:t>
-      </w:r>
-      <w:r>
-        <w:t xml:space="preserve">. And on the </w:t>
-      </w:r>
-      <w:r>
-        <w:t>right-hand</w:t>
-      </w:r>
-      <w:r>
-        <w:t xml:space="preserve"> side shows the </w:t>
-      </w:r>
-      <w:r>
-        <w:t>player w.r.t count</w:t>
-      </w:r>
-      <w:r>
-        <w:t xml:space="preserve"> of the </w:t>
-      </w:r>
-      <w:r>
-        <w:t xml:space="preserve">countries. As shown in </w:t>
-      </w:r>
-      <w:r>
-        <w:rPr>
-          <w:rFonts w:ascii="Arial" w:hAnsi="Arial" w:cs="Arial"/>
-          <w:b/>
-          <w:i/>
-          <w:sz w:val="16"/>
-          <w:szCs w:val="16"/>
-        </w:rPr>
-        <w:t>fig no -6</w:t>
-      </w:r>
-    </w:p>
-    <w:p>
-      <w:r>
-        <w:rPr>
-          <w:noProof/>
-        </w:rPr>
         <w:drawing>
-          <wp:inline distT="0" distB="0" distL="0" distR="0" wp14:anchorId="657DB8C1" wp14:editId="6945DB1B">
-            <wp:extent cx="5943600" cy="3729990"/>
-            <wp:effectExtent l="0" t="0" r="0" b="3810"/>
-            <wp:docPr id="6" name="Picture 6"/>
+          <wp:inline distT="0" distB="0" distL="0" distR="0" wp14:anchorId="7AE55AC9" wp14:editId="071E82F4">
+            <wp:extent cx="5943600" cy="4076700"/>
+            <wp:effectExtent l="0" t="0" r="0" b="0"/>
+            <wp:docPr id="7" name="Picture 7"/>
             <wp:cNvGraphicFramePr>
               <a:graphicFrameLocks xmlns:a="http://schemas.openxmlformats.org/drawingml/2006/main" noChangeAspect="1"/>
             </wp:cNvGraphicFramePr>
@@ -842,7 +830,7 @@
                   <pic:spPr>
                     <a:xfrm>
                       <a:off x="0" y="0"/>
-                      <a:ext cx="5943600" cy="3729990"/>
+                      <a:ext cx="5943600" cy="4076700"/>
                     </a:xfrm>
                     <a:prstGeom prst="rect">
                       <a:avLst/>
@@ -1031,6 +1019,7 @@
         </w:rPr>
       </w:pPr>
       <w:r>
+        <w:lastRenderedPageBreak/>
         <w:t xml:space="preserve">5)Fortification </w:t>
       </w:r>
       <w:r>
@@ -1152,6 +1141,115 @@
         <w:t>8</w:t>
       </w:r>
     </w:p>
+    <w:p>
+      <w:pPr>
+        <w:rPr>
+          <w:rFonts w:ascii="Arial" w:hAnsi="Arial" w:cs="Arial"/>
+          <w:b/>
+          <w:i/>
+          <w:sz w:val="16"/>
+          <w:szCs w:val="16"/>
+        </w:rPr>
+      </w:pPr>
+    </w:p>
+    <w:p>
+      <w:r>
+        <w:t>6)Attack View: Attack view is the phase in which we need Attack is done between Source country and Destination country and them based on the same dice are rolled and winning and losing of a no of armies is decided. At the same time on every move winning is decided and a card is allocated. Please see the figure which you can see below.</w:t>
+      </w:r>
+    </w:p>
+    <w:p>
+      <w:r>
+        <w:rPr>
+          <w:noProof/>
+        </w:rPr>
+        <w:drawing>
+          <wp:inline distT="0" distB="0" distL="0" distR="0" wp14:anchorId="7389EF08" wp14:editId="16FBC265">
+            <wp:extent cx="5410200" cy="2835731"/>
+            <wp:effectExtent l="0" t="0" r="0" b="3175"/>
+            <wp:docPr id="11" name="Picture 11"/>
+            <wp:cNvGraphicFramePr>
+              <a:graphicFrameLocks xmlns:a="http://schemas.openxmlformats.org/drawingml/2006/main" noChangeAspect="1"/>
+            </wp:cNvGraphicFramePr>
+            <a:graphic xmlns:a="http://schemas.openxmlformats.org/drawingml/2006/main">
+              <a:graphicData uri="http://schemas.openxmlformats.org/drawingml/2006/picture">
+                <pic:pic xmlns:pic="http://schemas.openxmlformats.org/drawingml/2006/picture">
+                  <pic:nvPicPr>
+                    <pic:cNvPr id="1" name=""/>
+                    <pic:cNvPicPr/>
+                  </pic:nvPicPr>
+                  <pic:blipFill>
+                    <a:blip r:embed="rId15"/>
+                    <a:stretch>
+                      <a:fillRect/>
+                    </a:stretch>
+                  </pic:blipFill>
+                  <pic:spPr>
+                    <a:xfrm>
+                      <a:off x="0" y="0"/>
+                      <a:ext cx="5461658" cy="2862702"/>
+                    </a:xfrm>
+                    <a:prstGeom prst="rect">
+                      <a:avLst/>
+                    </a:prstGeom>
+                  </pic:spPr>
+                </pic:pic>
+              </a:graphicData>
+            </a:graphic>
+          </wp:inline>
+        </w:drawing>
+      </w:r>
+    </w:p>
+    <w:p>
+      <w:r>
+        <w:lastRenderedPageBreak/>
+        <w:t>7)</w:t>
+      </w:r>
+      <w:r>
+        <w:t>Card Screen: Card are allocated 2 times in the game. When game starts then a player can allocate him a card. Apart from that when winning take place after attack phase and then card is given to winning country. Please have a look on the screenshot below.</w:t>
+      </w:r>
+    </w:p>
+    <w:p>
+      <w:r>
+        <w:rPr>
+          <w:noProof/>
+        </w:rPr>
+        <w:drawing>
+          <wp:inline distT="0" distB="0" distL="0" distR="0" wp14:anchorId="5BBB4A0F" wp14:editId="191C3654">
+            <wp:extent cx="5943600" cy="3074670"/>
+            <wp:effectExtent l="0" t="0" r="0" b="0"/>
+            <wp:docPr id="12" name="Picture 12"/>
+            <wp:cNvGraphicFramePr>
+              <a:graphicFrameLocks xmlns:a="http://schemas.openxmlformats.org/drawingml/2006/main" noChangeAspect="1"/>
+            </wp:cNvGraphicFramePr>
+            <a:graphic xmlns:a="http://schemas.openxmlformats.org/drawingml/2006/main">
+              <a:graphicData uri="http://schemas.openxmlformats.org/drawingml/2006/picture">
+                <pic:pic xmlns:pic="http://schemas.openxmlformats.org/drawingml/2006/picture">
+                  <pic:nvPicPr>
+                    <pic:cNvPr id="1" name=""/>
+                    <pic:cNvPicPr/>
+                  </pic:nvPicPr>
+                  <pic:blipFill>
+                    <a:blip r:embed="rId16"/>
+                    <a:stretch>
+                      <a:fillRect/>
+                    </a:stretch>
+                  </pic:blipFill>
+                  <pic:spPr>
+                    <a:xfrm>
+                      <a:off x="0" y="0"/>
+                      <a:ext cx="5943600" cy="3074670"/>
+                    </a:xfrm>
+                    <a:prstGeom prst="rect">
+                      <a:avLst/>
+                    </a:prstGeom>
+                  </pic:spPr>
+                </pic:pic>
+              </a:graphicData>
+            </a:graphic>
+          </wp:inline>
+        </w:drawing>
+      </w:r>
+    </w:p>
     <w:p/>
     <w:p>
       <w:pPr>
@@ -1382,6 +1480,53 @@
     <w:p>
       <w:pPr>
         <w:pStyle w:val="ListParagraph"/>
+        <w:numPr>
+          <w:ilvl w:val="0"/>
+          <w:numId w:val="1"/>
+        </w:numPr>
+        <w:rPr>
+          <w:b/>
+        </w:rPr>
+      </w:pPr>
+      <w:r>
+        <w:rPr>
+          <w:b/>
+        </w:rPr>
+        <w:t>Card</w:t>
+      </w:r>
+      <w:r>
+        <w:rPr>
+          <w:b/>
+        </w:rPr>
+        <w:t>Model:</w:t>
+      </w:r>
+      <w:r>
+        <w:rPr>
+          <w:b/>
+        </w:rPr>
+        <w:t xml:space="preserve"> </w:t>
+      </w:r>
+      <w:r>
+        <w:t xml:space="preserve">It has getter and setter method regarding </w:t>
+      </w:r>
+      <w:r>
+        <w:t>Card</w:t>
+      </w:r>
+      <w:r>
+        <w:t xml:space="preserve"> details.</w:t>
+      </w:r>
+    </w:p>
+    <w:p>
+      <w:pPr>
+        <w:ind w:left="360"/>
+        <w:rPr>
+          <w:b/>
+        </w:rPr>
+      </w:pPr>
+    </w:p>
+    <w:p>
+      <w:pPr>
+        <w:pStyle w:val="ListParagraph"/>
         <w:rPr>
           <w:b/>
         </w:rPr>
@@ -1528,6 +1673,55 @@
       </w:r>
       <w:r>
         <w:t xml:space="preserve"> left so that we can make countries armies stronger by sending the army from source to destination by increment of +1.</w:t>
+      </w:r>
+    </w:p>
+    <w:p>
+      <w:r>
+        <w:rPr>
+          <w:b/>
+        </w:rPr>
+        <w:t xml:space="preserve">AttackController: </w:t>
+      </w:r>
+      <w:r>
+        <w:t>The</w:t>
+      </w:r>
+      <w:r>
+        <w:t xml:space="preserve"> purpose of Attack controller is consist</w:t>
+      </w:r>
+      <w:r>
+        <w:t>s</w:t>
+      </w:r>
+      <w:r>
+        <w:t xml:space="preserve"> of 2 main things which are Alloutattack and </w:t>
+      </w:r>
+      <w:r>
+        <w:t xml:space="preserve">Attack. In which selection of </w:t>
+      </w:r>
+      <w:r>
+        <w:t>source</w:t>
+      </w:r>
+      <w:r>
+        <w:t xml:space="preserve"> and destination countries are done by player and </w:t>
+      </w:r>
+      <w:r>
+        <w:t>selection</w:t>
+      </w:r>
+      <w:r>
+        <w:t xml:space="preserve"> of dice and randomly allocation of dice take place which tells us which </w:t>
+      </w:r>
+      <w:r>
+        <w:t>whether players won or defender.</w:t>
+      </w:r>
+      <w:r>
+        <w:t xml:space="preserve"> </w:t>
+      </w:r>
+    </w:p>
+    <w:p>
+      <w:r>
+        <w:t>At the same time allocation of army also take place if Alloutattack is button is pressed than Player and defender plays till one will not loose the game</w:t>
+      </w:r>
+      <w:r>
+        <w:t xml:space="preserve"> and get all his card and armies.</w:t>
       </w:r>
     </w:p>
     <w:p>

</xml_diff>